<commit_message>
some chasnges in cv
</commit_message>
<xml_diff>
--- a/public/Andrey_Zinchenko-CV.docx
+++ b/public/Andrey_Zinchenko-CV.docx
@@ -30,7 +30,7 @@
           <w:sz w:val="28"/>
           <w:szCs w:val="28"/>
         </w:rPr>
-        <w:t>Date of Birth:</w:t>
+        <w:t>Education:</w:t>
       </w:r>
       <w:r>
         <w:t xml:space="preserve"> </w:t>
@@ -40,31 +40,32 @@
           <w:sz w:val="28"/>
           <w:szCs w:val="28"/>
         </w:rPr>
-        <w:t>December 20, 1970</w:t>
+        <w:t>Moscow Aviation Institute, engineer</w:t>
       </w:r>
     </w:p>
     <w:p>
       <w:pPr>
         <w:pStyle w:val="FirstParagraph"/>
-      </w:pPr>
-      <w:r>
-        <w:rPr>
-          <w:b/>
-          <w:bCs/>
-          <w:sz w:val="28"/>
-          <w:szCs w:val="28"/>
-        </w:rPr>
-        <w:t>Education:</w:t>
-      </w:r>
-      <w:r>
-        <w:t xml:space="preserve"> </w:t>
-      </w:r>
-      <w:r>
-        <w:rPr>
-          <w:sz w:val="28"/>
-          <w:szCs w:val="28"/>
-        </w:rPr>
-        <w:t>Moscow Aviation Institute, engineer</w:t>
+        <w:rPr>
+          <w:sz w:val="28"/>
+          <w:szCs w:val="28"/>
+        </w:rPr>
+      </w:pPr>
+      <w:r>
+        <w:rPr>
+          <w:b/>
+          <w:bCs/>
+          <w:sz w:val="28"/>
+          <w:szCs w:val="28"/>
+        </w:rPr>
+        <w:t>Location:</w:t>
+      </w:r>
+      <w:r>
+        <w:rPr>
+          <w:sz w:val="28"/>
+          <w:szCs w:val="28"/>
+        </w:rPr>
+        <w:t xml:space="preserve"> Moscow region, Mytishchi </w:t>
       </w:r>
     </w:p>
     <w:p>
@@ -82,44 +83,19 @@
           <w:sz w:val="28"/>
           <w:szCs w:val="28"/>
         </w:rPr>
-        <w:t>Location:</w:t>
-      </w:r>
-      <w:r>
-        <w:rPr>
-          <w:sz w:val="28"/>
-          <w:szCs w:val="28"/>
-        </w:rPr>
-        <w:t xml:space="preserve"> Moscow region, Mytishchi </w:t>
+        <w:t>Social Status:</w:t>
+      </w:r>
+      <w:r>
+        <w:rPr>
+          <w:sz w:val="28"/>
+          <w:szCs w:val="28"/>
+        </w:rPr>
+        <w:t xml:space="preserve"> Married, 2 children </w:t>
       </w:r>
     </w:p>
     <w:p>
       <w:pPr>
         <w:pStyle w:val="FirstParagraph"/>
-        <w:rPr>
-          <w:sz w:val="28"/>
-          <w:szCs w:val="28"/>
-        </w:rPr>
-      </w:pPr>
-      <w:r>
-        <w:rPr>
-          <w:b/>
-          <w:bCs/>
-          <w:sz w:val="28"/>
-          <w:szCs w:val="28"/>
-        </w:rPr>
-        <w:t>Social Status:</w:t>
-      </w:r>
-      <w:r>
-        <w:rPr>
-          <w:sz w:val="28"/>
-          <w:szCs w:val="28"/>
-        </w:rPr>
-        <w:t xml:space="preserve"> Married, 2 children </w:t>
-      </w:r>
-    </w:p>
-    <w:p>
-      <w:pPr>
-        <w:pStyle w:val="FirstParagraph"/>
       </w:pPr>
       <w:r>
         <w:rPr>
@@ -141,7 +117,7 @@
     <w:p>
       <w:r>
         <w:pict w14:anchorId="72A65575">
-          <v:rect id="_x0000_i1056" style="width:0;height:1.5pt" o:hralign="center" o:hrstd="t" o:hr="t"/>
+          <v:rect id="_x0000_i1025" style="width:0;height:1.5pt" o:hralign="center" o:hrstd="t" o:hr="t"/>
         </w:pict>
       </w:r>
     </w:p>
@@ -350,7 +326,7 @@
     <w:p>
       <w:r>
         <w:pict w14:anchorId="72295B2B">
-          <v:rect id="_x0000_i1057" style="width:0;height:1.5pt" o:hralign="center" o:hrstd="t" o:hr="t"/>
+          <v:rect id="_x0000_i1026" style="width:0;height:1.5pt" o:hralign="center" o:hrstd="t" o:hr="t"/>
         </w:pict>
       </w:r>
     </w:p>
@@ -735,15 +711,40 @@
           <w:sz w:val="28"/>
           <w:szCs w:val="28"/>
         </w:rPr>
+        <w:t>Cloud:</w:t>
+      </w:r>
+      <w:r>
+        <w:rPr>
+          <w:sz w:val="28"/>
+          <w:szCs w:val="28"/>
+        </w:rPr>
+        <w:t xml:space="preserve"> AWS (from iaas as ec2 to faas- lambda)</w:t>
+      </w:r>
+    </w:p>
+    <w:p>
+      <w:pPr>
+        <w:pStyle w:val="a0"/>
+        <w:rPr>
+          <w:sz w:val="28"/>
+          <w:szCs w:val="28"/>
+        </w:rPr>
+      </w:pPr>
+      <w:r>
+        <w:rPr>
+          <w:b/>
+          <w:bCs/>
+          <w:sz w:val="28"/>
+          <w:szCs w:val="28"/>
+        </w:rPr>
         <w:lastRenderedPageBreak/>
-        <w:t>Cloud:</w:t>
-      </w:r>
-      <w:r>
-        <w:rPr>
-          <w:sz w:val="28"/>
-          <w:szCs w:val="28"/>
-        </w:rPr>
-        <w:t xml:space="preserve"> AWS (from iaas as ec2 to faas- lambda)</w:t>
+        <w:t>Virtualization:</w:t>
+      </w:r>
+      <w:r>
+        <w:rPr>
+          <w:sz w:val="28"/>
+          <w:szCs w:val="28"/>
+        </w:rPr>
+        <w:t xml:space="preserve"> Docker, Podman</w:t>
       </w:r>
     </w:p>
     <w:p>
@@ -761,14 +762,14 @@
           <w:sz w:val="28"/>
           <w:szCs w:val="28"/>
         </w:rPr>
-        <w:t>Virtualization:</w:t>
-      </w:r>
-      <w:r>
-        <w:rPr>
-          <w:sz w:val="28"/>
-          <w:szCs w:val="28"/>
-        </w:rPr>
-        <w:t xml:space="preserve"> Docker, Podman</w:t>
+        <w:t>Container Orchestration:</w:t>
+      </w:r>
+      <w:r>
+        <w:rPr>
+          <w:sz w:val="28"/>
+          <w:szCs w:val="28"/>
+        </w:rPr>
+        <w:t xml:space="preserve"> K8s, OKD/Openshift</w:t>
       </w:r>
     </w:p>
     <w:p>
@@ -786,14 +787,14 @@
           <w:sz w:val="28"/>
           <w:szCs w:val="28"/>
         </w:rPr>
-        <w:t>Container Orchestration:</w:t>
-      </w:r>
-      <w:r>
-        <w:rPr>
-          <w:sz w:val="28"/>
-          <w:szCs w:val="28"/>
-        </w:rPr>
-        <w:t xml:space="preserve"> K8s, OKD/Openshift</w:t>
+        <w:t>Communication Protocols:</w:t>
+      </w:r>
+      <w:r>
+        <w:rPr>
+          <w:sz w:val="28"/>
+          <w:szCs w:val="28"/>
+        </w:rPr>
+        <w:t xml:space="preserve"> REST (swagger), gRPC, tRPC (typescript), GraphQL, RSocket</w:t>
       </w:r>
     </w:p>
     <w:p>
@@ -811,14 +812,14 @@
           <w:sz w:val="28"/>
           <w:szCs w:val="28"/>
         </w:rPr>
-        <w:t>Communication Protocols:</w:t>
-      </w:r>
-      <w:r>
-        <w:rPr>
-          <w:sz w:val="28"/>
-          <w:szCs w:val="28"/>
-        </w:rPr>
-        <w:t xml:space="preserve"> REST (swagger), gRPC, tRPC (typescript), GraphQL, RSocket</w:t>
+        <w:t>Async Workflows:</w:t>
+      </w:r>
+      <w:r>
+        <w:rPr>
+          <w:sz w:val="28"/>
+          <w:szCs w:val="28"/>
+        </w:rPr>
+        <w:t xml:space="preserve"> Temporal (temporal.io)</w:t>
       </w:r>
     </w:p>
     <w:p>
@@ -836,14 +837,14 @@
           <w:sz w:val="28"/>
           <w:szCs w:val="28"/>
         </w:rPr>
-        <w:t>Async Workflows:</w:t>
-      </w:r>
-      <w:r>
-        <w:rPr>
-          <w:sz w:val="28"/>
-          <w:szCs w:val="28"/>
-        </w:rPr>
-        <w:t xml:space="preserve"> Temporal (temporal.io)</w:t>
+        <w:t>CQRS &amp; Event Sourcing:</w:t>
+      </w:r>
+      <w:r>
+        <w:rPr>
+          <w:sz w:val="28"/>
+          <w:szCs w:val="28"/>
+        </w:rPr>
+        <w:t xml:space="preserve"> AxonIQ</w:t>
       </w:r>
     </w:p>
     <w:p>
@@ -861,14 +862,14 @@
           <w:sz w:val="28"/>
           <w:szCs w:val="28"/>
         </w:rPr>
-        <w:t>CQRS &amp; Event Sourcing:</w:t>
-      </w:r>
-      <w:r>
-        <w:rPr>
-          <w:sz w:val="28"/>
-          <w:szCs w:val="28"/>
-        </w:rPr>
-        <w:t xml:space="preserve"> AxonIQ</w:t>
+        <w:t>Databases:</w:t>
+      </w:r>
+      <w:r>
+        <w:rPr>
+          <w:sz w:val="28"/>
+          <w:szCs w:val="28"/>
+        </w:rPr>
+        <w:t xml:space="preserve"> Oracle, PostgreSQL, MySQL, MongoDB, Elasticsearch</w:t>
       </w:r>
     </w:p>
     <w:p>
@@ -886,14 +887,14 @@
           <w:sz w:val="28"/>
           <w:szCs w:val="28"/>
         </w:rPr>
-        <w:t>Databases:</w:t>
-      </w:r>
-      <w:r>
-        <w:rPr>
-          <w:sz w:val="28"/>
-          <w:szCs w:val="28"/>
-        </w:rPr>
-        <w:t xml:space="preserve"> Oracle, PostgreSQL, MySQL, MongoDB, Elasticsearch</w:t>
+        <w:t>ORM:</w:t>
+      </w:r>
+      <w:r>
+        <w:rPr>
+          <w:sz w:val="28"/>
+          <w:szCs w:val="28"/>
+        </w:rPr>
+        <w:t xml:space="preserve"> Hibernate, Prisma, TypeORM</w:t>
       </w:r>
     </w:p>
     <w:p>
@@ -911,14 +912,14 @@
           <w:sz w:val="28"/>
           <w:szCs w:val="28"/>
         </w:rPr>
-        <w:t>ORM:</w:t>
-      </w:r>
-      <w:r>
-        <w:rPr>
-          <w:sz w:val="28"/>
-          <w:szCs w:val="28"/>
-        </w:rPr>
-        <w:t xml:space="preserve"> Hibernate, Prisma, TypeORM</w:t>
+        <w:t>Distributed Caches:</w:t>
+      </w:r>
+      <w:r>
+        <w:rPr>
+          <w:sz w:val="28"/>
+          <w:szCs w:val="28"/>
+        </w:rPr>
+        <w:t xml:space="preserve"> Redis</w:t>
       </w:r>
     </w:p>
     <w:p>
@@ -936,14 +937,14 @@
           <w:sz w:val="28"/>
           <w:szCs w:val="28"/>
         </w:rPr>
-        <w:t>Distributed Caches:</w:t>
-      </w:r>
-      <w:r>
-        <w:rPr>
-          <w:sz w:val="28"/>
-          <w:szCs w:val="28"/>
-        </w:rPr>
-        <w:t xml:space="preserve"> Redis</w:t>
+        <w:t>Messaging &amp; Streaming:</w:t>
+      </w:r>
+      <w:r>
+        <w:rPr>
+          <w:sz w:val="28"/>
+          <w:szCs w:val="28"/>
+        </w:rPr>
+        <w:t xml:space="preserve"> RabbitMQ, Kafka</w:t>
       </w:r>
     </w:p>
     <w:p>
@@ -961,14 +962,14 @@
           <w:sz w:val="28"/>
           <w:szCs w:val="28"/>
         </w:rPr>
-        <w:t>Messaging &amp; Streaming:</w:t>
-      </w:r>
-      <w:r>
-        <w:rPr>
-          <w:sz w:val="28"/>
-          <w:szCs w:val="28"/>
-        </w:rPr>
-        <w:t xml:space="preserve"> RabbitMQ, Kafka</w:t>
+        <w:t>Load Balancers:</w:t>
+      </w:r>
+      <w:r>
+        <w:rPr>
+          <w:sz w:val="28"/>
+          <w:szCs w:val="28"/>
+        </w:rPr>
+        <w:t xml:space="preserve"> Nginx</w:t>
       </w:r>
     </w:p>
     <w:p>
@@ -986,14 +987,14 @@
           <w:sz w:val="28"/>
           <w:szCs w:val="28"/>
         </w:rPr>
-        <w:t>Load Balancers:</w:t>
-      </w:r>
-      <w:r>
-        <w:rPr>
-          <w:sz w:val="28"/>
-          <w:szCs w:val="28"/>
-        </w:rPr>
-        <w:t xml:space="preserve"> Nginx</w:t>
+        <w:t>Package Managers:</w:t>
+      </w:r>
+      <w:r>
+        <w:rPr>
+          <w:sz w:val="28"/>
+          <w:szCs w:val="28"/>
+        </w:rPr>
+        <w:t xml:space="preserve"> Gradle, Maven, Npm, Pip</w:t>
       </w:r>
     </w:p>
     <w:p>
@@ -1011,14 +1012,14 @@
           <w:sz w:val="28"/>
           <w:szCs w:val="28"/>
         </w:rPr>
-        <w:t>Package Managers:</w:t>
-      </w:r>
-      <w:r>
-        <w:rPr>
-          <w:sz w:val="28"/>
-          <w:szCs w:val="28"/>
-        </w:rPr>
-        <w:t xml:space="preserve"> Gradle, Maven, Npm, Pip</w:t>
+        <w:t>Software Artifacts:</w:t>
+      </w:r>
+      <w:r>
+        <w:rPr>
+          <w:sz w:val="28"/>
+          <w:szCs w:val="28"/>
+        </w:rPr>
+        <w:t xml:space="preserve"> Artifact Repository (jfrog)</w:t>
       </w:r>
     </w:p>
     <w:p>
@@ -1036,14 +1037,14 @@
           <w:sz w:val="28"/>
           <w:szCs w:val="28"/>
         </w:rPr>
-        <w:t>Software Artifacts:</w:t>
-      </w:r>
-      <w:r>
-        <w:rPr>
-          <w:sz w:val="28"/>
-          <w:szCs w:val="28"/>
-        </w:rPr>
-        <w:t xml:space="preserve"> Artifact Repository (jfrog)</w:t>
+        <w:t>Documentation:</w:t>
+      </w:r>
+      <w:r>
+        <w:rPr>
+          <w:sz w:val="28"/>
+          <w:szCs w:val="28"/>
+        </w:rPr>
+        <w:t xml:space="preserve"> Confluence</w:t>
       </w:r>
     </w:p>
     <w:p>
@@ -1061,14 +1062,14 @@
           <w:sz w:val="28"/>
           <w:szCs w:val="28"/>
         </w:rPr>
-        <w:t>Documentation:</w:t>
-      </w:r>
-      <w:r>
-        <w:rPr>
-          <w:sz w:val="28"/>
-          <w:szCs w:val="28"/>
-        </w:rPr>
-        <w:t xml:space="preserve"> Confluence</w:t>
+        <w:t>DevOps platform:</w:t>
+      </w:r>
+      <w:r>
+        <w:rPr>
+          <w:sz w:val="28"/>
+          <w:szCs w:val="28"/>
+        </w:rPr>
+        <w:t xml:space="preserve"> GitLab</w:t>
       </w:r>
     </w:p>
     <w:p>
@@ -1086,14 +1087,14 @@
           <w:sz w:val="28"/>
           <w:szCs w:val="28"/>
         </w:rPr>
-        <w:t>DevOps platform:</w:t>
-      </w:r>
-      <w:r>
-        <w:rPr>
-          <w:sz w:val="28"/>
-          <w:szCs w:val="28"/>
-        </w:rPr>
-        <w:t xml:space="preserve"> GitLab</w:t>
+        <w:t>IDE:</w:t>
+      </w:r>
+      <w:r>
+        <w:rPr>
+          <w:sz w:val="28"/>
+          <w:szCs w:val="28"/>
+        </w:rPr>
+        <w:t xml:space="preserve"> IntelliJ, VSCode (ai plugins: gpt pilot, github copilot)</w:t>
       </w:r>
     </w:p>
     <w:p>
@@ -1111,31 +1112,6 @@
           <w:sz w:val="28"/>
           <w:szCs w:val="28"/>
         </w:rPr>
-        <w:t>IDE:</w:t>
-      </w:r>
-      <w:r>
-        <w:rPr>
-          <w:sz w:val="28"/>
-          <w:szCs w:val="28"/>
-        </w:rPr>
-        <w:t xml:space="preserve"> IntelliJ, VSCode (ai plugins: gpt pilot, github copilot)</w:t>
-      </w:r>
-    </w:p>
-    <w:p>
-      <w:pPr>
-        <w:pStyle w:val="a0"/>
-        <w:rPr>
-          <w:sz w:val="28"/>
-          <w:szCs w:val="28"/>
-        </w:rPr>
-      </w:pPr>
-      <w:r>
-        <w:rPr>
-          <w:b/>
-          <w:bCs/>
-          <w:sz w:val="28"/>
-          <w:szCs w:val="28"/>
-        </w:rPr>
         <w:t>Languages:</w:t>
       </w:r>
       <w:r>
@@ -1149,7 +1125,7 @@
     <w:p>
       <w:r>
         <w:pict w14:anchorId="379B6F97">
-          <v:rect id="_x0000_i1058" style="width:0;height:1.5pt" o:hralign="center" o:hrstd="t" o:hr="t"/>
+          <v:rect id="_x0000_i1027" style="width:0;height:1.5pt" o:hralign="center" o:hrstd="t" o:hr="t"/>
         </w:pict>
       </w:r>
     </w:p>
@@ -1195,7 +1171,7 @@
         </w:rPr>
         <w:t xml:space="preserve"> </w:t>
       </w:r>
-      <w:hyperlink r:id="rId7" w:history="1">
+      <w:hyperlink w:history="1">
         <w:r>
           <w:rPr>
             <w:rStyle w:val="ad"/>
@@ -1238,7 +1214,7 @@
         </w:rPr>
         <w:t xml:space="preserve"> </w:t>
       </w:r>
-      <w:hyperlink r:id="rId8">
+      <w:hyperlink r:id="rId7">
         <w:r>
           <w:rPr>
             <w:rStyle w:val="ad"/>
@@ -1252,7 +1228,7 @@
     <w:p>
       <w:r>
         <w:pict w14:anchorId="6114CE24">
-          <v:rect id="_x0000_i1059" style="width:0;height:1.5pt" o:hralign="center" o:hrstd="t" o:hr="t"/>
+          <v:rect id="_x0000_i1028" style="width:0;height:1.5pt" o:hralign="center" o:hrstd="t" o:hr="t"/>
         </w:pict>
       </w:r>
     </w:p>

</xml_diff>